<commit_message>
Added the ability to create a table within the doc This is hard-coded but creating it modular Will make it more adaptable and flexible
</commit_message>
<xml_diff>
--- a/Logan.docx
+++ b/Logan.docx
@@ -54,6 +54,50 @@
         <w:t>first item in unordered list</w:t>
       </w:r>
     </w:p>
+    <w:tbl>
+      <w:tblPr>
+        <w:tblStyle w:val="ColorfulList"/>
+        <w:tblW w:type="auto" w:w="0"/>
+        <w:tblLook w:firstColumn="1" w:firstRow="1" w:lastColumn="0" w:lastRow="0" w:noHBand="0" w:noVBand="1" w:val="04A0"/>
+      </w:tblPr>
+      <w:tblGrid>
+        <w:gridCol w:w="2880"/>
+        <w:gridCol w:w="2880"/>
+        <w:gridCol w:w="2880"/>
+      </w:tblGrid>
+      <w:tr>
+        <w:tc>
+          <w:tcPr>
+            <w:tcW w:type="dxa" w:w="2880"/>
+          </w:tcPr>
+          <w:p>
+            <w:r>
+              <w:t>R_7pKN6mN761yWDKP</w:t>
+            </w:r>
+          </w:p>
+        </w:tc>
+        <w:tc>
+          <w:tcPr>
+            <w:tcW w:type="dxa" w:w="2880"/>
+          </w:tcPr>
+          <w:p>
+            <w:r>
+              <w:t>5</w:t>
+            </w:r>
+          </w:p>
+        </w:tc>
+        <w:tc>
+          <w:tcPr>
+            <w:tcW w:type="dxa" w:w="2880"/>
+          </w:tcPr>
+          <w:p>
+            <w:r>
+              <w:t>5</w:t>
+            </w:r>
+          </w:p>
+        </w:tc>
+      </w:tr>
+    </w:tbl>
     <w:sectPr>
       <w:pgSz w:w="12240" w:h="15840"/>
       <w:pgMar w:top="1440" w:right="1800" w:bottom="1440" w:left="1800" w:header="720" w:footer="720" w:gutter="0"/>

</xml_diff>

<commit_message>
Finished up logic for query, and document addition Very nearly ready for shipment, plenty of security vulnerabilities and design failures However, does what its intended to do when used as intended.
</commit_message>
<xml_diff>
--- a/Logan.docx
+++ b/Logan.docx
@@ -7,97 +7,22 @@
         <w:pStyle w:val="Title"/>
       </w:pPr>
       <w:r>
-        <w:t>Logan</w:t>
+        <w:t>Logan's Report</w:t>
+      </w:r>
+    </w:p>
+    <w:p>
+      <w:pPr>
+        <w:pStyle w:val="Heading2"/>
+      </w:pPr>
+      <w:r>
+        <w:t>ResponseId</w:t>
       </w:r>
     </w:p>
     <w:p>
       <w:r>
-        <w:t xml:space="preserve">A plain paragraph having some </w:t>
-      </w:r>
-      <w:r>
-        <w:rPr>
-          <w:b/>
-        </w:rPr>
-        <w:t>bold</w:t>
-      </w:r>
-      <w:r>
-        <w:t xml:space="preserve"> and some </w:t>
-      </w:r>
-      <w:r>
-        <w:rPr>
-          <w:i/>
-        </w:rPr>
-        <w:t>italic.</w:t>
+        <w:t>Hello</w:t>
       </w:r>
     </w:p>
-    <w:p>
-      <w:pPr>
-        <w:pStyle w:val="Heading1"/>
-      </w:pPr>
-      <w:r>
-        <w:t>Logan</w:t>
-      </w:r>
-    </w:p>
-    <w:p>
-      <w:pPr>
-        <w:pStyle w:val="IntenseQuote"/>
-      </w:pPr>
-      <w:r>
-        <w:t>Intense quote</w:t>
-      </w:r>
-    </w:p>
-    <w:p>
-      <w:pPr>
-        <w:pStyle w:val="ListBullet"/>
-      </w:pPr>
-      <w:r>
-        <w:t>first item in unordered list</w:t>
-      </w:r>
-    </w:p>
-    <w:tbl>
-      <w:tblPr>
-        <w:tblStyle w:val="ColorfulList"/>
-        <w:tblW w:type="auto" w:w="0"/>
-        <w:tblLook w:firstColumn="1" w:firstRow="1" w:lastColumn="0" w:lastRow="0" w:noHBand="0" w:noVBand="1" w:val="04A0"/>
-      </w:tblPr>
-      <w:tblGrid>
-        <w:gridCol w:w="2880"/>
-        <w:gridCol w:w="2880"/>
-        <w:gridCol w:w="2880"/>
-      </w:tblGrid>
-      <w:tr>
-        <w:tc>
-          <w:tcPr>
-            <w:tcW w:type="dxa" w:w="2880"/>
-          </w:tcPr>
-          <w:p>
-            <w:r>
-              <w:t>R_7pKN6mN761yWDKP</w:t>
-            </w:r>
-          </w:p>
-        </w:tc>
-        <w:tc>
-          <w:tcPr>
-            <w:tcW w:type="dxa" w:w="2880"/>
-          </w:tcPr>
-          <w:p>
-            <w:r>
-              <w:t>5</w:t>
-            </w:r>
-          </w:p>
-        </w:tc>
-        <w:tc>
-          <w:tcPr>
-            <w:tcW w:type="dxa" w:w="2880"/>
-          </w:tcPr>
-          <w:p>
-            <w:r>
-              <w:t>5</w:t>
-            </w:r>
-          </w:p>
-        </w:tc>
-      </w:tr>
-    </w:tbl>
     <w:sectPr>
       <w:pgSz w:w="12240" w:h="15840"/>
       <w:pgMar w:top="1440" w:right="1800" w:bottom="1440" w:left="1800" w:header="720" w:footer="720" w:gutter="0"/>

</xml_diff>

<commit_message>
Added entry level error trapping and the logic to be able to take specific operations on the data that was analyzed.
</commit_message>
<xml_diff>
--- a/Logan.docx
+++ b/Logan.docx
@@ -8,19 +8,6 @@
       </w:pPr>
       <w:r>
         <w:t>Logan's Report</w:t>
-      </w:r>
-    </w:p>
-    <w:p>
-      <w:pPr>
-        <w:pStyle w:val="Heading2"/>
-      </w:pPr>
-      <w:r>
-        <w:t>ResponseId</w:t>
-      </w:r>
-    </w:p>
-    <w:p>
-      <w:r>
-        <w:t>Hello</w:t>
       </w:r>
     </w:p>
     <w:sectPr>

</xml_diff>

<commit_message>
Added the simpler handler for very specific use cases of the tool, I also understand it is insecure, but limited.
</commit_message>
<xml_diff>
--- a/Logan.docx
+++ b/Logan.docx
@@ -10,6 +10,2870 @@
         <w:t>Logan's Report</w:t>
       </w:r>
     </w:p>
+    <w:p>
+      <w:pPr>
+        <w:pStyle w:val="Heading2"/>
+      </w:pPr>
+      <w:r>
+        <w:t>*** SECTION 1: TEAM LEVEL FEEDBACK ***</w:t>
+      </w:r>
+    </w:p>
+    <w:p>
+      <w:r>
+        <w:t>Your team’s scores on team identity and psychological safety are as follows. Higher scores mean your team believes it has more of the given dimension. Both team identity and psychological safety were rated on a scale of agreement from 1 to 7 (“strongly disagree” to “strongly agree”), with 7 indicating the highest agreement with the given construct.</w:t>
+        <w:br/>
+        <w:br/>
+        <w:br/>
+        <w:t>The column labeled “Your Team’s Percentile” indicates the percentage of teams in this year’s OBHR330 cohort who have a score that is lower than that of your team on that dimension (e.g., 100 means 100% of teams have a lower score, 50 means 50% of teams have a lower score).</w:t>
+      </w:r>
+    </w:p>
+    <w:tbl>
+      <w:tblPr>
+        <w:tblW w:type="auto" w:w="0"/>
+        <w:tblLook w:firstColumn="1" w:firstRow="1" w:lastColumn="0" w:lastRow="0" w:noHBand="0" w:noVBand="1" w:val="04A0"/>
+      </w:tblPr>
+      <w:tblGrid>
+        <w:gridCol w:w="2880"/>
+        <w:gridCol w:w="2880"/>
+        <w:gridCol w:w="2880"/>
+      </w:tblGrid>
+      <w:tr>
+        <w:tc>
+          <w:tcPr>
+            <w:tcW w:type="dxa" w:w="2880"/>
+          </w:tcPr>
+          <w:p>
+            <w:r>
+              <w:t>lgo_1</w:t>
+            </w:r>
+          </w:p>
+        </w:tc>
+        <w:tc>
+          <w:tcPr>
+            <w:tcW w:type="dxa" w:w="2880"/>
+          </w:tcPr>
+          <w:p>
+            <w:r>
+              <w:t>lgo_2</w:t>
+            </w:r>
+          </w:p>
+        </w:tc>
+        <w:tc>
+          <w:tcPr>
+            <w:tcW w:type="dxa" w:w="2880"/>
+          </w:tcPr>
+          <w:p>
+            <w:r>
+              <w:t>lgo_3</w:t>
+            </w:r>
+          </w:p>
+        </w:tc>
+      </w:tr>
+      <w:tr>
+        <w:tc>
+          <w:tcPr>
+            <w:tcW w:type="dxa" w:w="2880"/>
+          </w:tcPr>
+          <w:p/>
+        </w:tc>
+        <w:tc>
+          <w:tcPr>
+            <w:tcW w:type="dxa" w:w="2880"/>
+          </w:tcPr>
+          <w:p/>
+        </w:tc>
+        <w:tc>
+          <w:tcPr>
+            <w:tcW w:type="dxa" w:w="2880"/>
+          </w:tcPr>
+          <w:p/>
+        </w:tc>
+      </w:tr>
+      <w:tr>
+        <w:tc>
+          <w:tcPr>
+            <w:tcW w:type="dxa" w:w="2880"/>
+          </w:tcPr>
+          <w:p/>
+        </w:tc>
+        <w:tc>
+          <w:tcPr>
+            <w:tcW w:type="dxa" w:w="2880"/>
+          </w:tcPr>
+          <w:p/>
+        </w:tc>
+        <w:tc>
+          <w:tcPr>
+            <w:tcW w:type="dxa" w:w="2880"/>
+          </w:tcPr>
+          <w:p/>
+        </w:tc>
+      </w:tr>
+      <w:tr>
+        <w:tc>
+          <w:tcPr>
+            <w:tcW w:type="dxa" w:w="2880"/>
+          </w:tcPr>
+          <w:p/>
+        </w:tc>
+        <w:tc>
+          <w:tcPr>
+            <w:tcW w:type="dxa" w:w="2880"/>
+          </w:tcPr>
+          <w:p/>
+        </w:tc>
+        <w:tc>
+          <w:tcPr>
+            <w:tcW w:type="dxa" w:w="2880"/>
+          </w:tcPr>
+          <w:p/>
+        </w:tc>
+      </w:tr>
+      <w:tr>
+        <w:tc>
+          <w:tcPr>
+            <w:tcW w:type="dxa" w:w="2880"/>
+          </w:tcPr>
+          <w:p/>
+        </w:tc>
+        <w:tc>
+          <w:tcPr>
+            <w:tcW w:type="dxa" w:w="2880"/>
+          </w:tcPr>
+          <w:p/>
+        </w:tc>
+        <w:tc>
+          <w:tcPr>
+            <w:tcW w:type="dxa" w:w="2880"/>
+          </w:tcPr>
+          <w:p/>
+        </w:tc>
+      </w:tr>
+      <w:tr>
+        <w:tc>
+          <w:tcPr>
+            <w:tcW w:type="dxa" w:w="2880"/>
+          </w:tcPr>
+          <w:p/>
+        </w:tc>
+        <w:tc>
+          <w:tcPr>
+            <w:tcW w:type="dxa" w:w="2880"/>
+          </w:tcPr>
+          <w:p/>
+        </w:tc>
+        <w:tc>
+          <w:tcPr>
+            <w:tcW w:type="dxa" w:w="2880"/>
+          </w:tcPr>
+          <w:p/>
+        </w:tc>
+      </w:tr>
+      <w:tr>
+        <w:tc>
+          <w:tcPr>
+            <w:tcW w:type="dxa" w:w="2880"/>
+          </w:tcPr>
+          <w:p/>
+        </w:tc>
+        <w:tc>
+          <w:tcPr>
+            <w:tcW w:type="dxa" w:w="2880"/>
+          </w:tcPr>
+          <w:p/>
+        </w:tc>
+        <w:tc>
+          <w:tcPr>
+            <w:tcW w:type="dxa" w:w="2880"/>
+          </w:tcPr>
+          <w:p/>
+        </w:tc>
+      </w:tr>
+      <w:tr>
+        <w:tc>
+          <w:tcPr>
+            <w:tcW w:type="dxa" w:w="2880"/>
+          </w:tcPr>
+          <w:p/>
+        </w:tc>
+        <w:tc>
+          <w:tcPr>
+            <w:tcW w:type="dxa" w:w="2880"/>
+          </w:tcPr>
+          <w:p/>
+        </w:tc>
+        <w:tc>
+          <w:tcPr>
+            <w:tcW w:type="dxa" w:w="2880"/>
+          </w:tcPr>
+          <w:p/>
+        </w:tc>
+      </w:tr>
+      <w:tr>
+        <w:tc>
+          <w:tcPr>
+            <w:tcW w:type="dxa" w:w="2880"/>
+          </w:tcPr>
+          <w:p/>
+        </w:tc>
+        <w:tc>
+          <w:tcPr>
+            <w:tcW w:type="dxa" w:w="2880"/>
+          </w:tcPr>
+          <w:p/>
+        </w:tc>
+        <w:tc>
+          <w:tcPr>
+            <w:tcW w:type="dxa" w:w="2880"/>
+          </w:tcPr>
+          <w:p/>
+        </w:tc>
+      </w:tr>
+      <w:tr>
+        <w:tc>
+          <w:tcPr>
+            <w:tcW w:type="dxa" w:w="2880"/>
+          </w:tcPr>
+          <w:p/>
+        </w:tc>
+        <w:tc>
+          <w:tcPr>
+            <w:tcW w:type="dxa" w:w="2880"/>
+          </w:tcPr>
+          <w:p/>
+        </w:tc>
+        <w:tc>
+          <w:tcPr>
+            <w:tcW w:type="dxa" w:w="2880"/>
+          </w:tcPr>
+          <w:p/>
+        </w:tc>
+      </w:tr>
+      <w:tr>
+        <w:tc>
+          <w:tcPr>
+            <w:tcW w:type="dxa" w:w="2880"/>
+          </w:tcPr>
+          <w:p/>
+        </w:tc>
+        <w:tc>
+          <w:tcPr>
+            <w:tcW w:type="dxa" w:w="2880"/>
+          </w:tcPr>
+          <w:p/>
+        </w:tc>
+        <w:tc>
+          <w:tcPr>
+            <w:tcW w:type="dxa" w:w="2880"/>
+          </w:tcPr>
+          <w:p/>
+        </w:tc>
+      </w:tr>
+      <w:tr>
+        <w:tc>
+          <w:tcPr>
+            <w:tcW w:type="dxa" w:w="2880"/>
+          </w:tcPr>
+          <w:p/>
+        </w:tc>
+        <w:tc>
+          <w:tcPr>
+            <w:tcW w:type="dxa" w:w="2880"/>
+          </w:tcPr>
+          <w:p/>
+        </w:tc>
+        <w:tc>
+          <w:tcPr>
+            <w:tcW w:type="dxa" w:w="2880"/>
+          </w:tcPr>
+          <w:p/>
+        </w:tc>
+      </w:tr>
+      <w:tr>
+        <w:tc>
+          <w:tcPr>
+            <w:tcW w:type="dxa" w:w="2880"/>
+          </w:tcPr>
+          <w:p/>
+        </w:tc>
+        <w:tc>
+          <w:tcPr>
+            <w:tcW w:type="dxa" w:w="2880"/>
+          </w:tcPr>
+          <w:p/>
+        </w:tc>
+        <w:tc>
+          <w:tcPr>
+            <w:tcW w:type="dxa" w:w="2880"/>
+          </w:tcPr>
+          <w:p/>
+        </w:tc>
+      </w:tr>
+      <w:tr>
+        <w:tc>
+          <w:tcPr>
+            <w:tcW w:type="dxa" w:w="2880"/>
+          </w:tcPr>
+          <w:p/>
+        </w:tc>
+        <w:tc>
+          <w:tcPr>
+            <w:tcW w:type="dxa" w:w="2880"/>
+          </w:tcPr>
+          <w:p/>
+        </w:tc>
+        <w:tc>
+          <w:tcPr>
+            <w:tcW w:type="dxa" w:w="2880"/>
+          </w:tcPr>
+          <w:p/>
+        </w:tc>
+      </w:tr>
+      <w:tr>
+        <w:tc>
+          <w:tcPr>
+            <w:tcW w:type="dxa" w:w="2880"/>
+          </w:tcPr>
+          <w:p/>
+        </w:tc>
+        <w:tc>
+          <w:tcPr>
+            <w:tcW w:type="dxa" w:w="2880"/>
+          </w:tcPr>
+          <w:p/>
+        </w:tc>
+        <w:tc>
+          <w:tcPr>
+            <w:tcW w:type="dxa" w:w="2880"/>
+          </w:tcPr>
+          <w:p/>
+        </w:tc>
+      </w:tr>
+      <w:tr>
+        <w:tc>
+          <w:tcPr>
+            <w:tcW w:type="dxa" w:w="2880"/>
+          </w:tcPr>
+          <w:p/>
+        </w:tc>
+        <w:tc>
+          <w:tcPr>
+            <w:tcW w:type="dxa" w:w="2880"/>
+          </w:tcPr>
+          <w:p/>
+        </w:tc>
+        <w:tc>
+          <w:tcPr>
+            <w:tcW w:type="dxa" w:w="2880"/>
+          </w:tcPr>
+          <w:p/>
+        </w:tc>
+      </w:tr>
+      <w:tr>
+        <w:tc>
+          <w:tcPr>
+            <w:tcW w:type="dxa" w:w="2880"/>
+          </w:tcPr>
+          <w:p/>
+        </w:tc>
+        <w:tc>
+          <w:tcPr>
+            <w:tcW w:type="dxa" w:w="2880"/>
+          </w:tcPr>
+          <w:p/>
+        </w:tc>
+        <w:tc>
+          <w:tcPr>
+            <w:tcW w:type="dxa" w:w="2880"/>
+          </w:tcPr>
+          <w:p/>
+        </w:tc>
+      </w:tr>
+      <w:tr>
+        <w:tc>
+          <w:tcPr>
+            <w:tcW w:type="dxa" w:w="2880"/>
+          </w:tcPr>
+          <w:p/>
+        </w:tc>
+        <w:tc>
+          <w:tcPr>
+            <w:tcW w:type="dxa" w:w="2880"/>
+          </w:tcPr>
+          <w:p/>
+        </w:tc>
+        <w:tc>
+          <w:tcPr>
+            <w:tcW w:type="dxa" w:w="2880"/>
+          </w:tcPr>
+          <w:p/>
+        </w:tc>
+      </w:tr>
+      <w:tr>
+        <w:tc>
+          <w:tcPr>
+            <w:tcW w:type="dxa" w:w="2880"/>
+          </w:tcPr>
+          <w:p/>
+        </w:tc>
+        <w:tc>
+          <w:tcPr>
+            <w:tcW w:type="dxa" w:w="2880"/>
+          </w:tcPr>
+          <w:p/>
+        </w:tc>
+        <w:tc>
+          <w:tcPr>
+            <w:tcW w:type="dxa" w:w="2880"/>
+          </w:tcPr>
+          <w:p/>
+        </w:tc>
+      </w:tr>
+      <w:tr>
+        <w:tc>
+          <w:tcPr>
+            <w:tcW w:type="dxa" w:w="2880"/>
+          </w:tcPr>
+          <w:p/>
+        </w:tc>
+        <w:tc>
+          <w:tcPr>
+            <w:tcW w:type="dxa" w:w="2880"/>
+          </w:tcPr>
+          <w:p/>
+        </w:tc>
+        <w:tc>
+          <w:tcPr>
+            <w:tcW w:type="dxa" w:w="2880"/>
+          </w:tcPr>
+          <w:p/>
+        </w:tc>
+      </w:tr>
+      <w:tr>
+        <w:tc>
+          <w:tcPr>
+            <w:tcW w:type="dxa" w:w="2880"/>
+          </w:tcPr>
+          <w:p/>
+        </w:tc>
+        <w:tc>
+          <w:tcPr>
+            <w:tcW w:type="dxa" w:w="2880"/>
+          </w:tcPr>
+          <w:p/>
+        </w:tc>
+        <w:tc>
+          <w:tcPr>
+            <w:tcW w:type="dxa" w:w="2880"/>
+          </w:tcPr>
+          <w:p/>
+        </w:tc>
+      </w:tr>
+      <w:tr>
+        <w:tc>
+          <w:tcPr>
+            <w:tcW w:type="dxa" w:w="2880"/>
+          </w:tcPr>
+          <w:p/>
+        </w:tc>
+        <w:tc>
+          <w:tcPr>
+            <w:tcW w:type="dxa" w:w="2880"/>
+          </w:tcPr>
+          <w:p/>
+        </w:tc>
+        <w:tc>
+          <w:tcPr>
+            <w:tcW w:type="dxa" w:w="2880"/>
+          </w:tcPr>
+          <w:p/>
+        </w:tc>
+      </w:tr>
+      <w:tr>
+        <w:tc>
+          <w:tcPr>
+            <w:tcW w:type="dxa" w:w="2880"/>
+          </w:tcPr>
+          <w:p/>
+        </w:tc>
+        <w:tc>
+          <w:tcPr>
+            <w:tcW w:type="dxa" w:w="2880"/>
+          </w:tcPr>
+          <w:p/>
+        </w:tc>
+        <w:tc>
+          <w:tcPr>
+            <w:tcW w:type="dxa" w:w="2880"/>
+          </w:tcPr>
+          <w:p/>
+        </w:tc>
+      </w:tr>
+      <w:tr>
+        <w:tc>
+          <w:tcPr>
+            <w:tcW w:type="dxa" w:w="2880"/>
+          </w:tcPr>
+          <w:p/>
+        </w:tc>
+        <w:tc>
+          <w:tcPr>
+            <w:tcW w:type="dxa" w:w="2880"/>
+          </w:tcPr>
+          <w:p/>
+        </w:tc>
+        <w:tc>
+          <w:tcPr>
+            <w:tcW w:type="dxa" w:w="2880"/>
+          </w:tcPr>
+          <w:p/>
+        </w:tc>
+      </w:tr>
+      <w:tr>
+        <w:tc>
+          <w:tcPr>
+            <w:tcW w:type="dxa" w:w="2880"/>
+          </w:tcPr>
+          <w:p/>
+        </w:tc>
+        <w:tc>
+          <w:tcPr>
+            <w:tcW w:type="dxa" w:w="2880"/>
+          </w:tcPr>
+          <w:p/>
+        </w:tc>
+        <w:tc>
+          <w:tcPr>
+            <w:tcW w:type="dxa" w:w="2880"/>
+          </w:tcPr>
+          <w:p/>
+        </w:tc>
+      </w:tr>
+      <w:tr>
+        <w:tc>
+          <w:tcPr>
+            <w:tcW w:type="dxa" w:w="2880"/>
+          </w:tcPr>
+          <w:p/>
+        </w:tc>
+        <w:tc>
+          <w:tcPr>
+            <w:tcW w:type="dxa" w:w="2880"/>
+          </w:tcPr>
+          <w:p/>
+        </w:tc>
+        <w:tc>
+          <w:tcPr>
+            <w:tcW w:type="dxa" w:w="2880"/>
+          </w:tcPr>
+          <w:p/>
+        </w:tc>
+      </w:tr>
+      <w:tr>
+        <w:tc>
+          <w:tcPr>
+            <w:tcW w:type="dxa" w:w="2880"/>
+          </w:tcPr>
+          <w:p/>
+        </w:tc>
+        <w:tc>
+          <w:tcPr>
+            <w:tcW w:type="dxa" w:w="2880"/>
+          </w:tcPr>
+          <w:p/>
+        </w:tc>
+        <w:tc>
+          <w:tcPr>
+            <w:tcW w:type="dxa" w:w="2880"/>
+          </w:tcPr>
+          <w:p/>
+        </w:tc>
+      </w:tr>
+      <w:tr>
+        <w:tc>
+          <w:tcPr>
+            <w:tcW w:type="dxa" w:w="2880"/>
+          </w:tcPr>
+          <w:p/>
+        </w:tc>
+        <w:tc>
+          <w:tcPr>
+            <w:tcW w:type="dxa" w:w="2880"/>
+          </w:tcPr>
+          <w:p/>
+        </w:tc>
+        <w:tc>
+          <w:tcPr>
+            <w:tcW w:type="dxa" w:w="2880"/>
+          </w:tcPr>
+          <w:p/>
+        </w:tc>
+      </w:tr>
+      <w:tr>
+        <w:tc>
+          <w:tcPr>
+            <w:tcW w:type="dxa" w:w="2880"/>
+          </w:tcPr>
+          <w:p/>
+        </w:tc>
+        <w:tc>
+          <w:tcPr>
+            <w:tcW w:type="dxa" w:w="2880"/>
+          </w:tcPr>
+          <w:p/>
+        </w:tc>
+        <w:tc>
+          <w:tcPr>
+            <w:tcW w:type="dxa" w:w="2880"/>
+          </w:tcPr>
+          <w:p/>
+        </w:tc>
+      </w:tr>
+      <w:tr>
+        <w:tc>
+          <w:tcPr>
+            <w:tcW w:type="dxa" w:w="2880"/>
+          </w:tcPr>
+          <w:p/>
+        </w:tc>
+        <w:tc>
+          <w:tcPr>
+            <w:tcW w:type="dxa" w:w="2880"/>
+          </w:tcPr>
+          <w:p/>
+        </w:tc>
+        <w:tc>
+          <w:tcPr>
+            <w:tcW w:type="dxa" w:w="2880"/>
+          </w:tcPr>
+          <w:p/>
+        </w:tc>
+      </w:tr>
+      <w:tr>
+        <w:tc>
+          <w:tcPr>
+            <w:tcW w:type="dxa" w:w="2880"/>
+          </w:tcPr>
+          <w:p/>
+        </w:tc>
+        <w:tc>
+          <w:tcPr>
+            <w:tcW w:type="dxa" w:w="2880"/>
+          </w:tcPr>
+          <w:p/>
+        </w:tc>
+        <w:tc>
+          <w:tcPr>
+            <w:tcW w:type="dxa" w:w="2880"/>
+          </w:tcPr>
+          <w:p/>
+        </w:tc>
+      </w:tr>
+      <w:tr>
+        <w:tc>
+          <w:tcPr>
+            <w:tcW w:type="dxa" w:w="2880"/>
+          </w:tcPr>
+          <w:p/>
+        </w:tc>
+        <w:tc>
+          <w:tcPr>
+            <w:tcW w:type="dxa" w:w="2880"/>
+          </w:tcPr>
+          <w:p/>
+        </w:tc>
+        <w:tc>
+          <w:tcPr>
+            <w:tcW w:type="dxa" w:w="2880"/>
+          </w:tcPr>
+          <w:p/>
+        </w:tc>
+      </w:tr>
+      <w:tr>
+        <w:tc>
+          <w:tcPr>
+            <w:tcW w:type="dxa" w:w="2880"/>
+          </w:tcPr>
+          <w:p/>
+        </w:tc>
+        <w:tc>
+          <w:tcPr>
+            <w:tcW w:type="dxa" w:w="2880"/>
+          </w:tcPr>
+          <w:p/>
+        </w:tc>
+        <w:tc>
+          <w:tcPr>
+            <w:tcW w:type="dxa" w:w="2880"/>
+          </w:tcPr>
+          <w:p/>
+        </w:tc>
+      </w:tr>
+      <w:tr>
+        <w:tc>
+          <w:tcPr>
+            <w:tcW w:type="dxa" w:w="2880"/>
+          </w:tcPr>
+          <w:p/>
+        </w:tc>
+        <w:tc>
+          <w:tcPr>
+            <w:tcW w:type="dxa" w:w="2880"/>
+          </w:tcPr>
+          <w:p/>
+        </w:tc>
+        <w:tc>
+          <w:tcPr>
+            <w:tcW w:type="dxa" w:w="2880"/>
+          </w:tcPr>
+          <w:p/>
+        </w:tc>
+      </w:tr>
+      <w:tr>
+        <w:tc>
+          <w:tcPr>
+            <w:tcW w:type="dxa" w:w="2880"/>
+          </w:tcPr>
+          <w:p/>
+        </w:tc>
+        <w:tc>
+          <w:tcPr>
+            <w:tcW w:type="dxa" w:w="2880"/>
+          </w:tcPr>
+          <w:p/>
+        </w:tc>
+        <w:tc>
+          <w:tcPr>
+            <w:tcW w:type="dxa" w:w="2880"/>
+          </w:tcPr>
+          <w:p/>
+        </w:tc>
+      </w:tr>
+      <w:tr>
+        <w:tc>
+          <w:tcPr>
+            <w:tcW w:type="dxa" w:w="2880"/>
+          </w:tcPr>
+          <w:p/>
+        </w:tc>
+        <w:tc>
+          <w:tcPr>
+            <w:tcW w:type="dxa" w:w="2880"/>
+          </w:tcPr>
+          <w:p/>
+        </w:tc>
+        <w:tc>
+          <w:tcPr>
+            <w:tcW w:type="dxa" w:w="2880"/>
+          </w:tcPr>
+          <w:p/>
+        </w:tc>
+      </w:tr>
+      <w:tr>
+        <w:tc>
+          <w:tcPr>
+            <w:tcW w:type="dxa" w:w="2880"/>
+          </w:tcPr>
+          <w:p/>
+        </w:tc>
+        <w:tc>
+          <w:tcPr>
+            <w:tcW w:type="dxa" w:w="2880"/>
+          </w:tcPr>
+          <w:p/>
+        </w:tc>
+        <w:tc>
+          <w:tcPr>
+            <w:tcW w:type="dxa" w:w="2880"/>
+          </w:tcPr>
+          <w:p/>
+        </w:tc>
+      </w:tr>
+      <w:tr>
+        <w:tc>
+          <w:tcPr>
+            <w:tcW w:type="dxa" w:w="2880"/>
+          </w:tcPr>
+          <w:p/>
+        </w:tc>
+        <w:tc>
+          <w:tcPr>
+            <w:tcW w:type="dxa" w:w="2880"/>
+          </w:tcPr>
+          <w:p/>
+        </w:tc>
+        <w:tc>
+          <w:tcPr>
+            <w:tcW w:type="dxa" w:w="2880"/>
+          </w:tcPr>
+          <w:p/>
+        </w:tc>
+      </w:tr>
+      <w:tr>
+        <w:tc>
+          <w:tcPr>
+            <w:tcW w:type="dxa" w:w="2880"/>
+          </w:tcPr>
+          <w:p/>
+        </w:tc>
+        <w:tc>
+          <w:tcPr>
+            <w:tcW w:type="dxa" w:w="2880"/>
+          </w:tcPr>
+          <w:p/>
+        </w:tc>
+        <w:tc>
+          <w:tcPr>
+            <w:tcW w:type="dxa" w:w="2880"/>
+          </w:tcPr>
+          <w:p/>
+        </w:tc>
+      </w:tr>
+      <w:tr>
+        <w:tc>
+          <w:tcPr>
+            <w:tcW w:type="dxa" w:w="2880"/>
+          </w:tcPr>
+          <w:p/>
+        </w:tc>
+        <w:tc>
+          <w:tcPr>
+            <w:tcW w:type="dxa" w:w="2880"/>
+          </w:tcPr>
+          <w:p/>
+        </w:tc>
+        <w:tc>
+          <w:tcPr>
+            <w:tcW w:type="dxa" w:w="2880"/>
+          </w:tcPr>
+          <w:p/>
+        </w:tc>
+      </w:tr>
+      <w:tr>
+        <w:tc>
+          <w:tcPr>
+            <w:tcW w:type="dxa" w:w="2880"/>
+          </w:tcPr>
+          <w:p/>
+        </w:tc>
+        <w:tc>
+          <w:tcPr>
+            <w:tcW w:type="dxa" w:w="2880"/>
+          </w:tcPr>
+          <w:p/>
+        </w:tc>
+        <w:tc>
+          <w:tcPr>
+            <w:tcW w:type="dxa" w:w="2880"/>
+          </w:tcPr>
+          <w:p/>
+        </w:tc>
+      </w:tr>
+      <w:tr>
+        <w:tc>
+          <w:tcPr>
+            <w:tcW w:type="dxa" w:w="2880"/>
+          </w:tcPr>
+          <w:p/>
+        </w:tc>
+        <w:tc>
+          <w:tcPr>
+            <w:tcW w:type="dxa" w:w="2880"/>
+          </w:tcPr>
+          <w:p/>
+        </w:tc>
+        <w:tc>
+          <w:tcPr>
+            <w:tcW w:type="dxa" w:w="2880"/>
+          </w:tcPr>
+          <w:p/>
+        </w:tc>
+      </w:tr>
+      <w:tr>
+        <w:tc>
+          <w:tcPr>
+            <w:tcW w:type="dxa" w:w="2880"/>
+          </w:tcPr>
+          <w:p/>
+        </w:tc>
+        <w:tc>
+          <w:tcPr>
+            <w:tcW w:type="dxa" w:w="2880"/>
+          </w:tcPr>
+          <w:p/>
+        </w:tc>
+        <w:tc>
+          <w:tcPr>
+            <w:tcW w:type="dxa" w:w="2880"/>
+          </w:tcPr>
+          <w:p/>
+        </w:tc>
+      </w:tr>
+      <w:tr>
+        <w:tc>
+          <w:tcPr>
+            <w:tcW w:type="dxa" w:w="2880"/>
+          </w:tcPr>
+          <w:p/>
+        </w:tc>
+        <w:tc>
+          <w:tcPr>
+            <w:tcW w:type="dxa" w:w="2880"/>
+          </w:tcPr>
+          <w:p/>
+        </w:tc>
+        <w:tc>
+          <w:tcPr>
+            <w:tcW w:type="dxa" w:w="2880"/>
+          </w:tcPr>
+          <w:p/>
+        </w:tc>
+      </w:tr>
+      <w:tr>
+        <w:tc>
+          <w:tcPr>
+            <w:tcW w:type="dxa" w:w="2880"/>
+          </w:tcPr>
+          <w:p/>
+        </w:tc>
+        <w:tc>
+          <w:tcPr>
+            <w:tcW w:type="dxa" w:w="2880"/>
+          </w:tcPr>
+          <w:p/>
+        </w:tc>
+        <w:tc>
+          <w:tcPr>
+            <w:tcW w:type="dxa" w:w="2880"/>
+          </w:tcPr>
+          <w:p/>
+        </w:tc>
+      </w:tr>
+      <w:tr>
+        <w:tc>
+          <w:tcPr>
+            <w:tcW w:type="dxa" w:w="2880"/>
+          </w:tcPr>
+          <w:p/>
+        </w:tc>
+        <w:tc>
+          <w:tcPr>
+            <w:tcW w:type="dxa" w:w="2880"/>
+          </w:tcPr>
+          <w:p/>
+        </w:tc>
+        <w:tc>
+          <w:tcPr>
+            <w:tcW w:type="dxa" w:w="2880"/>
+          </w:tcPr>
+          <w:p/>
+        </w:tc>
+      </w:tr>
+      <w:tr>
+        <w:tc>
+          <w:tcPr>
+            <w:tcW w:type="dxa" w:w="2880"/>
+          </w:tcPr>
+          <w:p/>
+        </w:tc>
+        <w:tc>
+          <w:tcPr>
+            <w:tcW w:type="dxa" w:w="2880"/>
+          </w:tcPr>
+          <w:p/>
+        </w:tc>
+        <w:tc>
+          <w:tcPr>
+            <w:tcW w:type="dxa" w:w="2880"/>
+          </w:tcPr>
+          <w:p/>
+        </w:tc>
+      </w:tr>
+      <w:tr>
+        <w:tc>
+          <w:tcPr>
+            <w:tcW w:type="dxa" w:w="2880"/>
+          </w:tcPr>
+          <w:p/>
+        </w:tc>
+        <w:tc>
+          <w:tcPr>
+            <w:tcW w:type="dxa" w:w="2880"/>
+          </w:tcPr>
+          <w:p/>
+        </w:tc>
+        <w:tc>
+          <w:tcPr>
+            <w:tcW w:type="dxa" w:w="2880"/>
+          </w:tcPr>
+          <w:p/>
+        </w:tc>
+      </w:tr>
+      <w:tr>
+        <w:tc>
+          <w:tcPr>
+            <w:tcW w:type="dxa" w:w="2880"/>
+          </w:tcPr>
+          <w:p/>
+        </w:tc>
+        <w:tc>
+          <w:tcPr>
+            <w:tcW w:type="dxa" w:w="2880"/>
+          </w:tcPr>
+          <w:p/>
+        </w:tc>
+        <w:tc>
+          <w:tcPr>
+            <w:tcW w:type="dxa" w:w="2880"/>
+          </w:tcPr>
+          <w:p/>
+        </w:tc>
+      </w:tr>
+      <w:tr>
+        <w:tc>
+          <w:tcPr>
+            <w:tcW w:type="dxa" w:w="2880"/>
+          </w:tcPr>
+          <w:p/>
+        </w:tc>
+        <w:tc>
+          <w:tcPr>
+            <w:tcW w:type="dxa" w:w="2880"/>
+          </w:tcPr>
+          <w:p/>
+        </w:tc>
+        <w:tc>
+          <w:tcPr>
+            <w:tcW w:type="dxa" w:w="2880"/>
+          </w:tcPr>
+          <w:p/>
+        </w:tc>
+      </w:tr>
+      <w:tr>
+        <w:tc>
+          <w:tcPr>
+            <w:tcW w:type="dxa" w:w="2880"/>
+          </w:tcPr>
+          <w:p/>
+        </w:tc>
+        <w:tc>
+          <w:tcPr>
+            <w:tcW w:type="dxa" w:w="2880"/>
+          </w:tcPr>
+          <w:p/>
+        </w:tc>
+        <w:tc>
+          <w:tcPr>
+            <w:tcW w:type="dxa" w:w="2880"/>
+          </w:tcPr>
+          <w:p/>
+        </w:tc>
+      </w:tr>
+      <w:tr>
+        <w:tc>
+          <w:tcPr>
+            <w:tcW w:type="dxa" w:w="2880"/>
+          </w:tcPr>
+          <w:p/>
+        </w:tc>
+        <w:tc>
+          <w:tcPr>
+            <w:tcW w:type="dxa" w:w="2880"/>
+          </w:tcPr>
+          <w:p/>
+        </w:tc>
+        <w:tc>
+          <w:tcPr>
+            <w:tcW w:type="dxa" w:w="2880"/>
+          </w:tcPr>
+          <w:p/>
+        </w:tc>
+      </w:tr>
+      <w:tr>
+        <w:tc>
+          <w:tcPr>
+            <w:tcW w:type="dxa" w:w="2880"/>
+          </w:tcPr>
+          <w:p/>
+        </w:tc>
+        <w:tc>
+          <w:tcPr>
+            <w:tcW w:type="dxa" w:w="2880"/>
+          </w:tcPr>
+          <w:p/>
+        </w:tc>
+        <w:tc>
+          <w:tcPr>
+            <w:tcW w:type="dxa" w:w="2880"/>
+          </w:tcPr>
+          <w:p/>
+        </w:tc>
+      </w:tr>
+      <w:tr>
+        <w:tc>
+          <w:tcPr>
+            <w:tcW w:type="dxa" w:w="2880"/>
+          </w:tcPr>
+          <w:p/>
+        </w:tc>
+        <w:tc>
+          <w:tcPr>
+            <w:tcW w:type="dxa" w:w="2880"/>
+          </w:tcPr>
+          <w:p/>
+        </w:tc>
+        <w:tc>
+          <w:tcPr>
+            <w:tcW w:type="dxa" w:w="2880"/>
+          </w:tcPr>
+          <w:p/>
+        </w:tc>
+      </w:tr>
+      <w:tr>
+        <w:tc>
+          <w:tcPr>
+            <w:tcW w:type="dxa" w:w="2880"/>
+          </w:tcPr>
+          <w:p/>
+        </w:tc>
+        <w:tc>
+          <w:tcPr>
+            <w:tcW w:type="dxa" w:w="2880"/>
+          </w:tcPr>
+          <w:p/>
+        </w:tc>
+        <w:tc>
+          <w:tcPr>
+            <w:tcW w:type="dxa" w:w="2880"/>
+          </w:tcPr>
+          <w:p/>
+        </w:tc>
+      </w:tr>
+      <w:tr>
+        <w:tc>
+          <w:tcPr>
+            <w:tcW w:type="dxa" w:w="2880"/>
+          </w:tcPr>
+          <w:p/>
+        </w:tc>
+        <w:tc>
+          <w:tcPr>
+            <w:tcW w:type="dxa" w:w="2880"/>
+          </w:tcPr>
+          <w:p/>
+        </w:tc>
+        <w:tc>
+          <w:tcPr>
+            <w:tcW w:type="dxa" w:w="2880"/>
+          </w:tcPr>
+          <w:p/>
+        </w:tc>
+      </w:tr>
+      <w:tr>
+        <w:tc>
+          <w:tcPr>
+            <w:tcW w:type="dxa" w:w="2880"/>
+          </w:tcPr>
+          <w:p/>
+        </w:tc>
+        <w:tc>
+          <w:tcPr>
+            <w:tcW w:type="dxa" w:w="2880"/>
+          </w:tcPr>
+          <w:p/>
+        </w:tc>
+        <w:tc>
+          <w:tcPr>
+            <w:tcW w:type="dxa" w:w="2880"/>
+          </w:tcPr>
+          <w:p/>
+        </w:tc>
+      </w:tr>
+      <w:tr>
+        <w:tc>
+          <w:tcPr>
+            <w:tcW w:type="dxa" w:w="2880"/>
+          </w:tcPr>
+          <w:p/>
+        </w:tc>
+        <w:tc>
+          <w:tcPr>
+            <w:tcW w:type="dxa" w:w="2880"/>
+          </w:tcPr>
+          <w:p/>
+        </w:tc>
+        <w:tc>
+          <w:tcPr>
+            <w:tcW w:type="dxa" w:w="2880"/>
+          </w:tcPr>
+          <w:p/>
+        </w:tc>
+      </w:tr>
+      <w:tr>
+        <w:tc>
+          <w:tcPr>
+            <w:tcW w:type="dxa" w:w="2880"/>
+          </w:tcPr>
+          <w:p/>
+        </w:tc>
+        <w:tc>
+          <w:tcPr>
+            <w:tcW w:type="dxa" w:w="2880"/>
+          </w:tcPr>
+          <w:p/>
+        </w:tc>
+        <w:tc>
+          <w:tcPr>
+            <w:tcW w:type="dxa" w:w="2880"/>
+          </w:tcPr>
+          <w:p/>
+        </w:tc>
+      </w:tr>
+      <w:tr>
+        <w:tc>
+          <w:tcPr>
+            <w:tcW w:type="dxa" w:w="2880"/>
+          </w:tcPr>
+          <w:p/>
+        </w:tc>
+        <w:tc>
+          <w:tcPr>
+            <w:tcW w:type="dxa" w:w="2880"/>
+          </w:tcPr>
+          <w:p/>
+        </w:tc>
+        <w:tc>
+          <w:tcPr>
+            <w:tcW w:type="dxa" w:w="2880"/>
+          </w:tcPr>
+          <w:p/>
+        </w:tc>
+      </w:tr>
+      <w:tr>
+        <w:tc>
+          <w:tcPr>
+            <w:tcW w:type="dxa" w:w="2880"/>
+          </w:tcPr>
+          <w:p/>
+        </w:tc>
+        <w:tc>
+          <w:tcPr>
+            <w:tcW w:type="dxa" w:w="2880"/>
+          </w:tcPr>
+          <w:p/>
+        </w:tc>
+        <w:tc>
+          <w:tcPr>
+            <w:tcW w:type="dxa" w:w="2880"/>
+          </w:tcPr>
+          <w:p/>
+        </w:tc>
+      </w:tr>
+      <w:tr>
+        <w:tc>
+          <w:tcPr>
+            <w:tcW w:type="dxa" w:w="2880"/>
+          </w:tcPr>
+          <w:p/>
+        </w:tc>
+        <w:tc>
+          <w:tcPr>
+            <w:tcW w:type="dxa" w:w="2880"/>
+          </w:tcPr>
+          <w:p/>
+        </w:tc>
+        <w:tc>
+          <w:tcPr>
+            <w:tcW w:type="dxa" w:w="2880"/>
+          </w:tcPr>
+          <w:p/>
+        </w:tc>
+      </w:tr>
+      <w:tr>
+        <w:tc>
+          <w:tcPr>
+            <w:tcW w:type="dxa" w:w="2880"/>
+          </w:tcPr>
+          <w:p/>
+        </w:tc>
+        <w:tc>
+          <w:tcPr>
+            <w:tcW w:type="dxa" w:w="2880"/>
+          </w:tcPr>
+          <w:p/>
+        </w:tc>
+        <w:tc>
+          <w:tcPr>
+            <w:tcW w:type="dxa" w:w="2880"/>
+          </w:tcPr>
+          <w:p/>
+        </w:tc>
+      </w:tr>
+      <w:tr>
+        <w:tc>
+          <w:tcPr>
+            <w:tcW w:type="dxa" w:w="2880"/>
+          </w:tcPr>
+          <w:p/>
+        </w:tc>
+        <w:tc>
+          <w:tcPr>
+            <w:tcW w:type="dxa" w:w="2880"/>
+          </w:tcPr>
+          <w:p/>
+        </w:tc>
+        <w:tc>
+          <w:tcPr>
+            <w:tcW w:type="dxa" w:w="2880"/>
+          </w:tcPr>
+          <w:p/>
+        </w:tc>
+      </w:tr>
+      <w:tr>
+        <w:tc>
+          <w:tcPr>
+            <w:tcW w:type="dxa" w:w="2880"/>
+          </w:tcPr>
+          <w:p/>
+        </w:tc>
+        <w:tc>
+          <w:tcPr>
+            <w:tcW w:type="dxa" w:w="2880"/>
+          </w:tcPr>
+          <w:p/>
+        </w:tc>
+        <w:tc>
+          <w:tcPr>
+            <w:tcW w:type="dxa" w:w="2880"/>
+          </w:tcPr>
+          <w:p/>
+        </w:tc>
+      </w:tr>
+      <w:tr>
+        <w:tc>
+          <w:tcPr>
+            <w:tcW w:type="dxa" w:w="2880"/>
+          </w:tcPr>
+          <w:p/>
+        </w:tc>
+        <w:tc>
+          <w:tcPr>
+            <w:tcW w:type="dxa" w:w="2880"/>
+          </w:tcPr>
+          <w:p/>
+        </w:tc>
+        <w:tc>
+          <w:tcPr>
+            <w:tcW w:type="dxa" w:w="2880"/>
+          </w:tcPr>
+          <w:p/>
+        </w:tc>
+      </w:tr>
+      <w:tr>
+        <w:tc>
+          <w:tcPr>
+            <w:tcW w:type="dxa" w:w="2880"/>
+          </w:tcPr>
+          <w:p/>
+        </w:tc>
+        <w:tc>
+          <w:tcPr>
+            <w:tcW w:type="dxa" w:w="2880"/>
+          </w:tcPr>
+          <w:p/>
+        </w:tc>
+        <w:tc>
+          <w:tcPr>
+            <w:tcW w:type="dxa" w:w="2880"/>
+          </w:tcPr>
+          <w:p/>
+        </w:tc>
+      </w:tr>
+      <w:tr>
+        <w:tc>
+          <w:tcPr>
+            <w:tcW w:type="dxa" w:w="2880"/>
+          </w:tcPr>
+          <w:p/>
+        </w:tc>
+        <w:tc>
+          <w:tcPr>
+            <w:tcW w:type="dxa" w:w="2880"/>
+          </w:tcPr>
+          <w:p/>
+        </w:tc>
+        <w:tc>
+          <w:tcPr>
+            <w:tcW w:type="dxa" w:w="2880"/>
+          </w:tcPr>
+          <w:p/>
+        </w:tc>
+      </w:tr>
+      <w:tr>
+        <w:tc>
+          <w:tcPr>
+            <w:tcW w:type="dxa" w:w="2880"/>
+          </w:tcPr>
+          <w:p>
+            <w:r>
+              <w:t>5</w:t>
+            </w:r>
+          </w:p>
+        </w:tc>
+        <w:tc>
+          <w:tcPr>
+            <w:tcW w:type="dxa" w:w="2880"/>
+          </w:tcPr>
+          <w:p>
+            <w:r>
+              <w:t>6</w:t>
+            </w:r>
+          </w:p>
+        </w:tc>
+        <w:tc>
+          <w:tcPr>
+            <w:tcW w:type="dxa" w:w="2880"/>
+          </w:tcPr>
+          <w:p>
+            <w:r>
+              <w:t>4</w:t>
+            </w:r>
+          </w:p>
+        </w:tc>
+      </w:tr>
+    </w:tbl>
+    <w:p>
+      <w:pPr>
+        <w:pStyle w:val="Heading2"/>
+      </w:pPr>
+      <w:r>
+        <w:t>*** SECTION 1: TEAM LEVEL FEEDBACK ***</w:t>
+      </w:r>
+    </w:p>
+    <w:p>
+      <w:r>
+        <w:t>Your team’s scores on team identity and psychological safety are as follows. Higher scores mean your team believes it has more of the given dimension. Both team identity and psychological safety were rated on a scale of agreement from 1 to 7 (“strongly disagree” to “strongly agree”), with 7 indicating the highest agreement with the given construct.</w:t>
+        <w:br/>
+        <w:br/>
+        <w:br/>
+        <w:t>The column labeled “Your Team’s Percentile” indicates the percentage of teams in this year’s OBHR330 cohort who have a score that is lower than that of your team on that dimension (e.g., 100 means 100% of teams have a lower score, 50 means 50% of teams have a lower score).</w:t>
+      </w:r>
+    </w:p>
+    <w:tbl>
+      <w:tblPr>
+        <w:tblW w:type="auto" w:w="0"/>
+        <w:tblLook w:firstColumn="1" w:firstRow="1" w:lastColumn="0" w:lastRow="0" w:noHBand="0" w:noVBand="1" w:val="04A0"/>
+      </w:tblPr>
+      <w:tblGrid>
+        <w:gridCol w:w="2880"/>
+        <w:gridCol w:w="2880"/>
+        <w:gridCol w:w="2880"/>
+      </w:tblGrid>
+      <w:tr>
+        <w:tc>
+          <w:tcPr>
+            <w:tcW w:type="dxa" w:w="2880"/>
+          </w:tcPr>
+          <w:p>
+            <w:r>
+              <w:t>lgo_1</w:t>
+            </w:r>
+          </w:p>
+        </w:tc>
+        <w:tc>
+          <w:tcPr>
+            <w:tcW w:type="dxa" w:w="2880"/>
+          </w:tcPr>
+          <w:p>
+            <w:r>
+              <w:t>lgo_2</w:t>
+            </w:r>
+          </w:p>
+        </w:tc>
+        <w:tc>
+          <w:tcPr>
+            <w:tcW w:type="dxa" w:w="2880"/>
+          </w:tcPr>
+          <w:p>
+            <w:r>
+              <w:t>lgo_3</w:t>
+            </w:r>
+          </w:p>
+        </w:tc>
+      </w:tr>
+      <w:tr>
+        <w:tc>
+          <w:tcPr>
+            <w:tcW w:type="dxa" w:w="2880"/>
+          </w:tcPr>
+          <w:p/>
+        </w:tc>
+        <w:tc>
+          <w:tcPr>
+            <w:tcW w:type="dxa" w:w="2880"/>
+          </w:tcPr>
+          <w:p/>
+        </w:tc>
+        <w:tc>
+          <w:tcPr>
+            <w:tcW w:type="dxa" w:w="2880"/>
+          </w:tcPr>
+          <w:p/>
+        </w:tc>
+      </w:tr>
+      <w:tr>
+        <w:tc>
+          <w:tcPr>
+            <w:tcW w:type="dxa" w:w="2880"/>
+          </w:tcPr>
+          <w:p/>
+        </w:tc>
+        <w:tc>
+          <w:tcPr>
+            <w:tcW w:type="dxa" w:w="2880"/>
+          </w:tcPr>
+          <w:p/>
+        </w:tc>
+        <w:tc>
+          <w:tcPr>
+            <w:tcW w:type="dxa" w:w="2880"/>
+          </w:tcPr>
+          <w:p/>
+        </w:tc>
+      </w:tr>
+      <w:tr>
+        <w:tc>
+          <w:tcPr>
+            <w:tcW w:type="dxa" w:w="2880"/>
+          </w:tcPr>
+          <w:p/>
+        </w:tc>
+        <w:tc>
+          <w:tcPr>
+            <w:tcW w:type="dxa" w:w="2880"/>
+          </w:tcPr>
+          <w:p/>
+        </w:tc>
+        <w:tc>
+          <w:tcPr>
+            <w:tcW w:type="dxa" w:w="2880"/>
+          </w:tcPr>
+          <w:p/>
+        </w:tc>
+      </w:tr>
+      <w:tr>
+        <w:tc>
+          <w:tcPr>
+            <w:tcW w:type="dxa" w:w="2880"/>
+          </w:tcPr>
+          <w:p/>
+        </w:tc>
+        <w:tc>
+          <w:tcPr>
+            <w:tcW w:type="dxa" w:w="2880"/>
+          </w:tcPr>
+          <w:p/>
+        </w:tc>
+        <w:tc>
+          <w:tcPr>
+            <w:tcW w:type="dxa" w:w="2880"/>
+          </w:tcPr>
+          <w:p/>
+        </w:tc>
+      </w:tr>
+      <w:tr>
+        <w:tc>
+          <w:tcPr>
+            <w:tcW w:type="dxa" w:w="2880"/>
+          </w:tcPr>
+          <w:p/>
+        </w:tc>
+        <w:tc>
+          <w:tcPr>
+            <w:tcW w:type="dxa" w:w="2880"/>
+          </w:tcPr>
+          <w:p/>
+        </w:tc>
+        <w:tc>
+          <w:tcPr>
+            <w:tcW w:type="dxa" w:w="2880"/>
+          </w:tcPr>
+          <w:p/>
+        </w:tc>
+      </w:tr>
+      <w:tr>
+        <w:tc>
+          <w:tcPr>
+            <w:tcW w:type="dxa" w:w="2880"/>
+          </w:tcPr>
+          <w:p/>
+        </w:tc>
+        <w:tc>
+          <w:tcPr>
+            <w:tcW w:type="dxa" w:w="2880"/>
+          </w:tcPr>
+          <w:p/>
+        </w:tc>
+        <w:tc>
+          <w:tcPr>
+            <w:tcW w:type="dxa" w:w="2880"/>
+          </w:tcPr>
+          <w:p/>
+        </w:tc>
+      </w:tr>
+      <w:tr>
+        <w:tc>
+          <w:tcPr>
+            <w:tcW w:type="dxa" w:w="2880"/>
+          </w:tcPr>
+          <w:p/>
+        </w:tc>
+        <w:tc>
+          <w:tcPr>
+            <w:tcW w:type="dxa" w:w="2880"/>
+          </w:tcPr>
+          <w:p/>
+        </w:tc>
+        <w:tc>
+          <w:tcPr>
+            <w:tcW w:type="dxa" w:w="2880"/>
+          </w:tcPr>
+          <w:p/>
+        </w:tc>
+      </w:tr>
+      <w:tr>
+        <w:tc>
+          <w:tcPr>
+            <w:tcW w:type="dxa" w:w="2880"/>
+          </w:tcPr>
+          <w:p/>
+        </w:tc>
+        <w:tc>
+          <w:tcPr>
+            <w:tcW w:type="dxa" w:w="2880"/>
+          </w:tcPr>
+          <w:p/>
+        </w:tc>
+        <w:tc>
+          <w:tcPr>
+            <w:tcW w:type="dxa" w:w="2880"/>
+          </w:tcPr>
+          <w:p/>
+        </w:tc>
+      </w:tr>
+      <w:tr>
+        <w:tc>
+          <w:tcPr>
+            <w:tcW w:type="dxa" w:w="2880"/>
+          </w:tcPr>
+          <w:p/>
+        </w:tc>
+        <w:tc>
+          <w:tcPr>
+            <w:tcW w:type="dxa" w:w="2880"/>
+          </w:tcPr>
+          <w:p/>
+        </w:tc>
+        <w:tc>
+          <w:tcPr>
+            <w:tcW w:type="dxa" w:w="2880"/>
+          </w:tcPr>
+          <w:p/>
+        </w:tc>
+      </w:tr>
+      <w:tr>
+        <w:tc>
+          <w:tcPr>
+            <w:tcW w:type="dxa" w:w="2880"/>
+          </w:tcPr>
+          <w:p/>
+        </w:tc>
+        <w:tc>
+          <w:tcPr>
+            <w:tcW w:type="dxa" w:w="2880"/>
+          </w:tcPr>
+          <w:p/>
+        </w:tc>
+        <w:tc>
+          <w:tcPr>
+            <w:tcW w:type="dxa" w:w="2880"/>
+          </w:tcPr>
+          <w:p/>
+        </w:tc>
+      </w:tr>
+      <w:tr>
+        <w:tc>
+          <w:tcPr>
+            <w:tcW w:type="dxa" w:w="2880"/>
+          </w:tcPr>
+          <w:p/>
+        </w:tc>
+        <w:tc>
+          <w:tcPr>
+            <w:tcW w:type="dxa" w:w="2880"/>
+          </w:tcPr>
+          <w:p/>
+        </w:tc>
+        <w:tc>
+          <w:tcPr>
+            <w:tcW w:type="dxa" w:w="2880"/>
+          </w:tcPr>
+          <w:p/>
+        </w:tc>
+      </w:tr>
+      <w:tr>
+        <w:tc>
+          <w:tcPr>
+            <w:tcW w:type="dxa" w:w="2880"/>
+          </w:tcPr>
+          <w:p/>
+        </w:tc>
+        <w:tc>
+          <w:tcPr>
+            <w:tcW w:type="dxa" w:w="2880"/>
+          </w:tcPr>
+          <w:p/>
+        </w:tc>
+        <w:tc>
+          <w:tcPr>
+            <w:tcW w:type="dxa" w:w="2880"/>
+          </w:tcPr>
+          <w:p/>
+        </w:tc>
+      </w:tr>
+      <w:tr>
+        <w:tc>
+          <w:tcPr>
+            <w:tcW w:type="dxa" w:w="2880"/>
+          </w:tcPr>
+          <w:p/>
+        </w:tc>
+        <w:tc>
+          <w:tcPr>
+            <w:tcW w:type="dxa" w:w="2880"/>
+          </w:tcPr>
+          <w:p/>
+        </w:tc>
+        <w:tc>
+          <w:tcPr>
+            <w:tcW w:type="dxa" w:w="2880"/>
+          </w:tcPr>
+          <w:p/>
+        </w:tc>
+      </w:tr>
+      <w:tr>
+        <w:tc>
+          <w:tcPr>
+            <w:tcW w:type="dxa" w:w="2880"/>
+          </w:tcPr>
+          <w:p/>
+        </w:tc>
+        <w:tc>
+          <w:tcPr>
+            <w:tcW w:type="dxa" w:w="2880"/>
+          </w:tcPr>
+          <w:p/>
+        </w:tc>
+        <w:tc>
+          <w:tcPr>
+            <w:tcW w:type="dxa" w:w="2880"/>
+          </w:tcPr>
+          <w:p/>
+        </w:tc>
+      </w:tr>
+      <w:tr>
+        <w:tc>
+          <w:tcPr>
+            <w:tcW w:type="dxa" w:w="2880"/>
+          </w:tcPr>
+          <w:p/>
+        </w:tc>
+        <w:tc>
+          <w:tcPr>
+            <w:tcW w:type="dxa" w:w="2880"/>
+          </w:tcPr>
+          <w:p/>
+        </w:tc>
+        <w:tc>
+          <w:tcPr>
+            <w:tcW w:type="dxa" w:w="2880"/>
+          </w:tcPr>
+          <w:p/>
+        </w:tc>
+      </w:tr>
+      <w:tr>
+        <w:tc>
+          <w:tcPr>
+            <w:tcW w:type="dxa" w:w="2880"/>
+          </w:tcPr>
+          <w:p/>
+        </w:tc>
+        <w:tc>
+          <w:tcPr>
+            <w:tcW w:type="dxa" w:w="2880"/>
+          </w:tcPr>
+          <w:p/>
+        </w:tc>
+        <w:tc>
+          <w:tcPr>
+            <w:tcW w:type="dxa" w:w="2880"/>
+          </w:tcPr>
+          <w:p/>
+        </w:tc>
+      </w:tr>
+      <w:tr>
+        <w:tc>
+          <w:tcPr>
+            <w:tcW w:type="dxa" w:w="2880"/>
+          </w:tcPr>
+          <w:p/>
+        </w:tc>
+        <w:tc>
+          <w:tcPr>
+            <w:tcW w:type="dxa" w:w="2880"/>
+          </w:tcPr>
+          <w:p/>
+        </w:tc>
+        <w:tc>
+          <w:tcPr>
+            <w:tcW w:type="dxa" w:w="2880"/>
+          </w:tcPr>
+          <w:p/>
+        </w:tc>
+      </w:tr>
+      <w:tr>
+        <w:tc>
+          <w:tcPr>
+            <w:tcW w:type="dxa" w:w="2880"/>
+          </w:tcPr>
+          <w:p/>
+        </w:tc>
+        <w:tc>
+          <w:tcPr>
+            <w:tcW w:type="dxa" w:w="2880"/>
+          </w:tcPr>
+          <w:p/>
+        </w:tc>
+        <w:tc>
+          <w:tcPr>
+            <w:tcW w:type="dxa" w:w="2880"/>
+          </w:tcPr>
+          <w:p/>
+        </w:tc>
+      </w:tr>
+      <w:tr>
+        <w:tc>
+          <w:tcPr>
+            <w:tcW w:type="dxa" w:w="2880"/>
+          </w:tcPr>
+          <w:p/>
+        </w:tc>
+        <w:tc>
+          <w:tcPr>
+            <w:tcW w:type="dxa" w:w="2880"/>
+          </w:tcPr>
+          <w:p/>
+        </w:tc>
+        <w:tc>
+          <w:tcPr>
+            <w:tcW w:type="dxa" w:w="2880"/>
+          </w:tcPr>
+          <w:p/>
+        </w:tc>
+      </w:tr>
+      <w:tr>
+        <w:tc>
+          <w:tcPr>
+            <w:tcW w:type="dxa" w:w="2880"/>
+          </w:tcPr>
+          <w:p/>
+        </w:tc>
+        <w:tc>
+          <w:tcPr>
+            <w:tcW w:type="dxa" w:w="2880"/>
+          </w:tcPr>
+          <w:p/>
+        </w:tc>
+        <w:tc>
+          <w:tcPr>
+            <w:tcW w:type="dxa" w:w="2880"/>
+          </w:tcPr>
+          <w:p/>
+        </w:tc>
+      </w:tr>
+      <w:tr>
+        <w:tc>
+          <w:tcPr>
+            <w:tcW w:type="dxa" w:w="2880"/>
+          </w:tcPr>
+          <w:p/>
+        </w:tc>
+        <w:tc>
+          <w:tcPr>
+            <w:tcW w:type="dxa" w:w="2880"/>
+          </w:tcPr>
+          <w:p/>
+        </w:tc>
+        <w:tc>
+          <w:tcPr>
+            <w:tcW w:type="dxa" w:w="2880"/>
+          </w:tcPr>
+          <w:p/>
+        </w:tc>
+      </w:tr>
+      <w:tr>
+        <w:tc>
+          <w:tcPr>
+            <w:tcW w:type="dxa" w:w="2880"/>
+          </w:tcPr>
+          <w:p/>
+        </w:tc>
+        <w:tc>
+          <w:tcPr>
+            <w:tcW w:type="dxa" w:w="2880"/>
+          </w:tcPr>
+          <w:p/>
+        </w:tc>
+        <w:tc>
+          <w:tcPr>
+            <w:tcW w:type="dxa" w:w="2880"/>
+          </w:tcPr>
+          <w:p/>
+        </w:tc>
+      </w:tr>
+      <w:tr>
+        <w:tc>
+          <w:tcPr>
+            <w:tcW w:type="dxa" w:w="2880"/>
+          </w:tcPr>
+          <w:p/>
+        </w:tc>
+        <w:tc>
+          <w:tcPr>
+            <w:tcW w:type="dxa" w:w="2880"/>
+          </w:tcPr>
+          <w:p/>
+        </w:tc>
+        <w:tc>
+          <w:tcPr>
+            <w:tcW w:type="dxa" w:w="2880"/>
+          </w:tcPr>
+          <w:p/>
+        </w:tc>
+      </w:tr>
+      <w:tr>
+        <w:tc>
+          <w:tcPr>
+            <w:tcW w:type="dxa" w:w="2880"/>
+          </w:tcPr>
+          <w:p/>
+        </w:tc>
+        <w:tc>
+          <w:tcPr>
+            <w:tcW w:type="dxa" w:w="2880"/>
+          </w:tcPr>
+          <w:p/>
+        </w:tc>
+        <w:tc>
+          <w:tcPr>
+            <w:tcW w:type="dxa" w:w="2880"/>
+          </w:tcPr>
+          <w:p/>
+        </w:tc>
+      </w:tr>
+      <w:tr>
+        <w:tc>
+          <w:tcPr>
+            <w:tcW w:type="dxa" w:w="2880"/>
+          </w:tcPr>
+          <w:p/>
+        </w:tc>
+        <w:tc>
+          <w:tcPr>
+            <w:tcW w:type="dxa" w:w="2880"/>
+          </w:tcPr>
+          <w:p/>
+        </w:tc>
+        <w:tc>
+          <w:tcPr>
+            <w:tcW w:type="dxa" w:w="2880"/>
+          </w:tcPr>
+          <w:p/>
+        </w:tc>
+      </w:tr>
+      <w:tr>
+        <w:tc>
+          <w:tcPr>
+            <w:tcW w:type="dxa" w:w="2880"/>
+          </w:tcPr>
+          <w:p/>
+        </w:tc>
+        <w:tc>
+          <w:tcPr>
+            <w:tcW w:type="dxa" w:w="2880"/>
+          </w:tcPr>
+          <w:p/>
+        </w:tc>
+        <w:tc>
+          <w:tcPr>
+            <w:tcW w:type="dxa" w:w="2880"/>
+          </w:tcPr>
+          <w:p/>
+        </w:tc>
+      </w:tr>
+      <w:tr>
+        <w:tc>
+          <w:tcPr>
+            <w:tcW w:type="dxa" w:w="2880"/>
+          </w:tcPr>
+          <w:p/>
+        </w:tc>
+        <w:tc>
+          <w:tcPr>
+            <w:tcW w:type="dxa" w:w="2880"/>
+          </w:tcPr>
+          <w:p/>
+        </w:tc>
+        <w:tc>
+          <w:tcPr>
+            <w:tcW w:type="dxa" w:w="2880"/>
+          </w:tcPr>
+          <w:p/>
+        </w:tc>
+      </w:tr>
+      <w:tr>
+        <w:tc>
+          <w:tcPr>
+            <w:tcW w:type="dxa" w:w="2880"/>
+          </w:tcPr>
+          <w:p/>
+        </w:tc>
+        <w:tc>
+          <w:tcPr>
+            <w:tcW w:type="dxa" w:w="2880"/>
+          </w:tcPr>
+          <w:p/>
+        </w:tc>
+        <w:tc>
+          <w:tcPr>
+            <w:tcW w:type="dxa" w:w="2880"/>
+          </w:tcPr>
+          <w:p/>
+        </w:tc>
+      </w:tr>
+      <w:tr>
+        <w:tc>
+          <w:tcPr>
+            <w:tcW w:type="dxa" w:w="2880"/>
+          </w:tcPr>
+          <w:p/>
+        </w:tc>
+        <w:tc>
+          <w:tcPr>
+            <w:tcW w:type="dxa" w:w="2880"/>
+          </w:tcPr>
+          <w:p/>
+        </w:tc>
+        <w:tc>
+          <w:tcPr>
+            <w:tcW w:type="dxa" w:w="2880"/>
+          </w:tcPr>
+          <w:p/>
+        </w:tc>
+      </w:tr>
+      <w:tr>
+        <w:tc>
+          <w:tcPr>
+            <w:tcW w:type="dxa" w:w="2880"/>
+          </w:tcPr>
+          <w:p/>
+        </w:tc>
+        <w:tc>
+          <w:tcPr>
+            <w:tcW w:type="dxa" w:w="2880"/>
+          </w:tcPr>
+          <w:p/>
+        </w:tc>
+        <w:tc>
+          <w:tcPr>
+            <w:tcW w:type="dxa" w:w="2880"/>
+          </w:tcPr>
+          <w:p/>
+        </w:tc>
+      </w:tr>
+      <w:tr>
+        <w:tc>
+          <w:tcPr>
+            <w:tcW w:type="dxa" w:w="2880"/>
+          </w:tcPr>
+          <w:p/>
+        </w:tc>
+        <w:tc>
+          <w:tcPr>
+            <w:tcW w:type="dxa" w:w="2880"/>
+          </w:tcPr>
+          <w:p/>
+        </w:tc>
+        <w:tc>
+          <w:tcPr>
+            <w:tcW w:type="dxa" w:w="2880"/>
+          </w:tcPr>
+          <w:p/>
+        </w:tc>
+      </w:tr>
+      <w:tr>
+        <w:tc>
+          <w:tcPr>
+            <w:tcW w:type="dxa" w:w="2880"/>
+          </w:tcPr>
+          <w:p/>
+        </w:tc>
+        <w:tc>
+          <w:tcPr>
+            <w:tcW w:type="dxa" w:w="2880"/>
+          </w:tcPr>
+          <w:p/>
+        </w:tc>
+        <w:tc>
+          <w:tcPr>
+            <w:tcW w:type="dxa" w:w="2880"/>
+          </w:tcPr>
+          <w:p/>
+        </w:tc>
+      </w:tr>
+      <w:tr>
+        <w:tc>
+          <w:tcPr>
+            <w:tcW w:type="dxa" w:w="2880"/>
+          </w:tcPr>
+          <w:p/>
+        </w:tc>
+        <w:tc>
+          <w:tcPr>
+            <w:tcW w:type="dxa" w:w="2880"/>
+          </w:tcPr>
+          <w:p/>
+        </w:tc>
+        <w:tc>
+          <w:tcPr>
+            <w:tcW w:type="dxa" w:w="2880"/>
+          </w:tcPr>
+          <w:p/>
+        </w:tc>
+      </w:tr>
+      <w:tr>
+        <w:tc>
+          <w:tcPr>
+            <w:tcW w:type="dxa" w:w="2880"/>
+          </w:tcPr>
+          <w:p/>
+        </w:tc>
+        <w:tc>
+          <w:tcPr>
+            <w:tcW w:type="dxa" w:w="2880"/>
+          </w:tcPr>
+          <w:p/>
+        </w:tc>
+        <w:tc>
+          <w:tcPr>
+            <w:tcW w:type="dxa" w:w="2880"/>
+          </w:tcPr>
+          <w:p/>
+        </w:tc>
+      </w:tr>
+      <w:tr>
+        <w:tc>
+          <w:tcPr>
+            <w:tcW w:type="dxa" w:w="2880"/>
+          </w:tcPr>
+          <w:p/>
+        </w:tc>
+        <w:tc>
+          <w:tcPr>
+            <w:tcW w:type="dxa" w:w="2880"/>
+          </w:tcPr>
+          <w:p/>
+        </w:tc>
+        <w:tc>
+          <w:tcPr>
+            <w:tcW w:type="dxa" w:w="2880"/>
+          </w:tcPr>
+          <w:p/>
+        </w:tc>
+      </w:tr>
+      <w:tr>
+        <w:tc>
+          <w:tcPr>
+            <w:tcW w:type="dxa" w:w="2880"/>
+          </w:tcPr>
+          <w:p/>
+        </w:tc>
+        <w:tc>
+          <w:tcPr>
+            <w:tcW w:type="dxa" w:w="2880"/>
+          </w:tcPr>
+          <w:p/>
+        </w:tc>
+        <w:tc>
+          <w:tcPr>
+            <w:tcW w:type="dxa" w:w="2880"/>
+          </w:tcPr>
+          <w:p/>
+        </w:tc>
+      </w:tr>
+      <w:tr>
+        <w:tc>
+          <w:tcPr>
+            <w:tcW w:type="dxa" w:w="2880"/>
+          </w:tcPr>
+          <w:p/>
+        </w:tc>
+        <w:tc>
+          <w:tcPr>
+            <w:tcW w:type="dxa" w:w="2880"/>
+          </w:tcPr>
+          <w:p/>
+        </w:tc>
+        <w:tc>
+          <w:tcPr>
+            <w:tcW w:type="dxa" w:w="2880"/>
+          </w:tcPr>
+          <w:p/>
+        </w:tc>
+      </w:tr>
+      <w:tr>
+        <w:tc>
+          <w:tcPr>
+            <w:tcW w:type="dxa" w:w="2880"/>
+          </w:tcPr>
+          <w:p/>
+        </w:tc>
+        <w:tc>
+          <w:tcPr>
+            <w:tcW w:type="dxa" w:w="2880"/>
+          </w:tcPr>
+          <w:p/>
+        </w:tc>
+        <w:tc>
+          <w:tcPr>
+            <w:tcW w:type="dxa" w:w="2880"/>
+          </w:tcPr>
+          <w:p/>
+        </w:tc>
+      </w:tr>
+      <w:tr>
+        <w:tc>
+          <w:tcPr>
+            <w:tcW w:type="dxa" w:w="2880"/>
+          </w:tcPr>
+          <w:p/>
+        </w:tc>
+        <w:tc>
+          <w:tcPr>
+            <w:tcW w:type="dxa" w:w="2880"/>
+          </w:tcPr>
+          <w:p/>
+        </w:tc>
+        <w:tc>
+          <w:tcPr>
+            <w:tcW w:type="dxa" w:w="2880"/>
+          </w:tcPr>
+          <w:p/>
+        </w:tc>
+      </w:tr>
+      <w:tr>
+        <w:tc>
+          <w:tcPr>
+            <w:tcW w:type="dxa" w:w="2880"/>
+          </w:tcPr>
+          <w:p/>
+        </w:tc>
+        <w:tc>
+          <w:tcPr>
+            <w:tcW w:type="dxa" w:w="2880"/>
+          </w:tcPr>
+          <w:p/>
+        </w:tc>
+        <w:tc>
+          <w:tcPr>
+            <w:tcW w:type="dxa" w:w="2880"/>
+          </w:tcPr>
+          <w:p/>
+        </w:tc>
+      </w:tr>
+      <w:tr>
+        <w:tc>
+          <w:tcPr>
+            <w:tcW w:type="dxa" w:w="2880"/>
+          </w:tcPr>
+          <w:p/>
+        </w:tc>
+        <w:tc>
+          <w:tcPr>
+            <w:tcW w:type="dxa" w:w="2880"/>
+          </w:tcPr>
+          <w:p/>
+        </w:tc>
+        <w:tc>
+          <w:tcPr>
+            <w:tcW w:type="dxa" w:w="2880"/>
+          </w:tcPr>
+          <w:p/>
+        </w:tc>
+      </w:tr>
+      <w:tr>
+        <w:tc>
+          <w:tcPr>
+            <w:tcW w:type="dxa" w:w="2880"/>
+          </w:tcPr>
+          <w:p/>
+        </w:tc>
+        <w:tc>
+          <w:tcPr>
+            <w:tcW w:type="dxa" w:w="2880"/>
+          </w:tcPr>
+          <w:p/>
+        </w:tc>
+        <w:tc>
+          <w:tcPr>
+            <w:tcW w:type="dxa" w:w="2880"/>
+          </w:tcPr>
+          <w:p/>
+        </w:tc>
+      </w:tr>
+      <w:tr>
+        <w:tc>
+          <w:tcPr>
+            <w:tcW w:type="dxa" w:w="2880"/>
+          </w:tcPr>
+          <w:p/>
+        </w:tc>
+        <w:tc>
+          <w:tcPr>
+            <w:tcW w:type="dxa" w:w="2880"/>
+          </w:tcPr>
+          <w:p/>
+        </w:tc>
+        <w:tc>
+          <w:tcPr>
+            <w:tcW w:type="dxa" w:w="2880"/>
+          </w:tcPr>
+          <w:p/>
+        </w:tc>
+      </w:tr>
+      <w:tr>
+        <w:tc>
+          <w:tcPr>
+            <w:tcW w:type="dxa" w:w="2880"/>
+          </w:tcPr>
+          <w:p/>
+        </w:tc>
+        <w:tc>
+          <w:tcPr>
+            <w:tcW w:type="dxa" w:w="2880"/>
+          </w:tcPr>
+          <w:p/>
+        </w:tc>
+        <w:tc>
+          <w:tcPr>
+            <w:tcW w:type="dxa" w:w="2880"/>
+          </w:tcPr>
+          <w:p/>
+        </w:tc>
+      </w:tr>
+      <w:tr>
+        <w:tc>
+          <w:tcPr>
+            <w:tcW w:type="dxa" w:w="2880"/>
+          </w:tcPr>
+          <w:p/>
+        </w:tc>
+        <w:tc>
+          <w:tcPr>
+            <w:tcW w:type="dxa" w:w="2880"/>
+          </w:tcPr>
+          <w:p/>
+        </w:tc>
+        <w:tc>
+          <w:tcPr>
+            <w:tcW w:type="dxa" w:w="2880"/>
+          </w:tcPr>
+          <w:p/>
+        </w:tc>
+      </w:tr>
+      <w:tr>
+        <w:tc>
+          <w:tcPr>
+            <w:tcW w:type="dxa" w:w="2880"/>
+          </w:tcPr>
+          <w:p/>
+        </w:tc>
+        <w:tc>
+          <w:tcPr>
+            <w:tcW w:type="dxa" w:w="2880"/>
+          </w:tcPr>
+          <w:p/>
+        </w:tc>
+        <w:tc>
+          <w:tcPr>
+            <w:tcW w:type="dxa" w:w="2880"/>
+          </w:tcPr>
+          <w:p/>
+        </w:tc>
+      </w:tr>
+      <w:tr>
+        <w:tc>
+          <w:tcPr>
+            <w:tcW w:type="dxa" w:w="2880"/>
+          </w:tcPr>
+          <w:p/>
+        </w:tc>
+        <w:tc>
+          <w:tcPr>
+            <w:tcW w:type="dxa" w:w="2880"/>
+          </w:tcPr>
+          <w:p/>
+        </w:tc>
+        <w:tc>
+          <w:tcPr>
+            <w:tcW w:type="dxa" w:w="2880"/>
+          </w:tcPr>
+          <w:p/>
+        </w:tc>
+      </w:tr>
+      <w:tr>
+        <w:tc>
+          <w:tcPr>
+            <w:tcW w:type="dxa" w:w="2880"/>
+          </w:tcPr>
+          <w:p/>
+        </w:tc>
+        <w:tc>
+          <w:tcPr>
+            <w:tcW w:type="dxa" w:w="2880"/>
+          </w:tcPr>
+          <w:p/>
+        </w:tc>
+        <w:tc>
+          <w:tcPr>
+            <w:tcW w:type="dxa" w:w="2880"/>
+          </w:tcPr>
+          <w:p/>
+        </w:tc>
+      </w:tr>
+      <w:tr>
+        <w:tc>
+          <w:tcPr>
+            <w:tcW w:type="dxa" w:w="2880"/>
+          </w:tcPr>
+          <w:p/>
+        </w:tc>
+        <w:tc>
+          <w:tcPr>
+            <w:tcW w:type="dxa" w:w="2880"/>
+          </w:tcPr>
+          <w:p/>
+        </w:tc>
+        <w:tc>
+          <w:tcPr>
+            <w:tcW w:type="dxa" w:w="2880"/>
+          </w:tcPr>
+          <w:p/>
+        </w:tc>
+      </w:tr>
+      <w:tr>
+        <w:tc>
+          <w:tcPr>
+            <w:tcW w:type="dxa" w:w="2880"/>
+          </w:tcPr>
+          <w:p/>
+        </w:tc>
+        <w:tc>
+          <w:tcPr>
+            <w:tcW w:type="dxa" w:w="2880"/>
+          </w:tcPr>
+          <w:p/>
+        </w:tc>
+        <w:tc>
+          <w:tcPr>
+            <w:tcW w:type="dxa" w:w="2880"/>
+          </w:tcPr>
+          <w:p/>
+        </w:tc>
+      </w:tr>
+      <w:tr>
+        <w:tc>
+          <w:tcPr>
+            <w:tcW w:type="dxa" w:w="2880"/>
+          </w:tcPr>
+          <w:p/>
+        </w:tc>
+        <w:tc>
+          <w:tcPr>
+            <w:tcW w:type="dxa" w:w="2880"/>
+          </w:tcPr>
+          <w:p/>
+        </w:tc>
+        <w:tc>
+          <w:tcPr>
+            <w:tcW w:type="dxa" w:w="2880"/>
+          </w:tcPr>
+          <w:p/>
+        </w:tc>
+      </w:tr>
+      <w:tr>
+        <w:tc>
+          <w:tcPr>
+            <w:tcW w:type="dxa" w:w="2880"/>
+          </w:tcPr>
+          <w:p/>
+        </w:tc>
+        <w:tc>
+          <w:tcPr>
+            <w:tcW w:type="dxa" w:w="2880"/>
+          </w:tcPr>
+          <w:p/>
+        </w:tc>
+        <w:tc>
+          <w:tcPr>
+            <w:tcW w:type="dxa" w:w="2880"/>
+          </w:tcPr>
+          <w:p/>
+        </w:tc>
+      </w:tr>
+      <w:tr>
+        <w:tc>
+          <w:tcPr>
+            <w:tcW w:type="dxa" w:w="2880"/>
+          </w:tcPr>
+          <w:p/>
+        </w:tc>
+        <w:tc>
+          <w:tcPr>
+            <w:tcW w:type="dxa" w:w="2880"/>
+          </w:tcPr>
+          <w:p/>
+        </w:tc>
+        <w:tc>
+          <w:tcPr>
+            <w:tcW w:type="dxa" w:w="2880"/>
+          </w:tcPr>
+          <w:p/>
+        </w:tc>
+      </w:tr>
+      <w:tr>
+        <w:tc>
+          <w:tcPr>
+            <w:tcW w:type="dxa" w:w="2880"/>
+          </w:tcPr>
+          <w:p/>
+        </w:tc>
+        <w:tc>
+          <w:tcPr>
+            <w:tcW w:type="dxa" w:w="2880"/>
+          </w:tcPr>
+          <w:p/>
+        </w:tc>
+        <w:tc>
+          <w:tcPr>
+            <w:tcW w:type="dxa" w:w="2880"/>
+          </w:tcPr>
+          <w:p/>
+        </w:tc>
+      </w:tr>
+      <w:tr>
+        <w:tc>
+          <w:tcPr>
+            <w:tcW w:type="dxa" w:w="2880"/>
+          </w:tcPr>
+          <w:p/>
+        </w:tc>
+        <w:tc>
+          <w:tcPr>
+            <w:tcW w:type="dxa" w:w="2880"/>
+          </w:tcPr>
+          <w:p/>
+        </w:tc>
+        <w:tc>
+          <w:tcPr>
+            <w:tcW w:type="dxa" w:w="2880"/>
+          </w:tcPr>
+          <w:p/>
+        </w:tc>
+      </w:tr>
+      <w:tr>
+        <w:tc>
+          <w:tcPr>
+            <w:tcW w:type="dxa" w:w="2880"/>
+          </w:tcPr>
+          <w:p/>
+        </w:tc>
+        <w:tc>
+          <w:tcPr>
+            <w:tcW w:type="dxa" w:w="2880"/>
+          </w:tcPr>
+          <w:p/>
+        </w:tc>
+        <w:tc>
+          <w:tcPr>
+            <w:tcW w:type="dxa" w:w="2880"/>
+          </w:tcPr>
+          <w:p/>
+        </w:tc>
+      </w:tr>
+      <w:tr>
+        <w:tc>
+          <w:tcPr>
+            <w:tcW w:type="dxa" w:w="2880"/>
+          </w:tcPr>
+          <w:p/>
+        </w:tc>
+        <w:tc>
+          <w:tcPr>
+            <w:tcW w:type="dxa" w:w="2880"/>
+          </w:tcPr>
+          <w:p/>
+        </w:tc>
+        <w:tc>
+          <w:tcPr>
+            <w:tcW w:type="dxa" w:w="2880"/>
+          </w:tcPr>
+          <w:p/>
+        </w:tc>
+      </w:tr>
+      <w:tr>
+        <w:tc>
+          <w:tcPr>
+            <w:tcW w:type="dxa" w:w="2880"/>
+          </w:tcPr>
+          <w:p/>
+        </w:tc>
+        <w:tc>
+          <w:tcPr>
+            <w:tcW w:type="dxa" w:w="2880"/>
+          </w:tcPr>
+          <w:p/>
+        </w:tc>
+        <w:tc>
+          <w:tcPr>
+            <w:tcW w:type="dxa" w:w="2880"/>
+          </w:tcPr>
+          <w:p/>
+        </w:tc>
+      </w:tr>
+      <w:tr>
+        <w:tc>
+          <w:tcPr>
+            <w:tcW w:type="dxa" w:w="2880"/>
+          </w:tcPr>
+          <w:p/>
+        </w:tc>
+        <w:tc>
+          <w:tcPr>
+            <w:tcW w:type="dxa" w:w="2880"/>
+          </w:tcPr>
+          <w:p/>
+        </w:tc>
+        <w:tc>
+          <w:tcPr>
+            <w:tcW w:type="dxa" w:w="2880"/>
+          </w:tcPr>
+          <w:p/>
+        </w:tc>
+      </w:tr>
+      <w:tr>
+        <w:tc>
+          <w:tcPr>
+            <w:tcW w:type="dxa" w:w="2880"/>
+          </w:tcPr>
+          <w:p/>
+        </w:tc>
+        <w:tc>
+          <w:tcPr>
+            <w:tcW w:type="dxa" w:w="2880"/>
+          </w:tcPr>
+          <w:p/>
+        </w:tc>
+        <w:tc>
+          <w:tcPr>
+            <w:tcW w:type="dxa" w:w="2880"/>
+          </w:tcPr>
+          <w:p/>
+        </w:tc>
+      </w:tr>
+      <w:tr>
+        <w:tc>
+          <w:tcPr>
+            <w:tcW w:type="dxa" w:w="2880"/>
+          </w:tcPr>
+          <w:p/>
+        </w:tc>
+        <w:tc>
+          <w:tcPr>
+            <w:tcW w:type="dxa" w:w="2880"/>
+          </w:tcPr>
+          <w:p/>
+        </w:tc>
+        <w:tc>
+          <w:tcPr>
+            <w:tcW w:type="dxa" w:w="2880"/>
+          </w:tcPr>
+          <w:p/>
+        </w:tc>
+      </w:tr>
+      <w:tr>
+        <w:tc>
+          <w:tcPr>
+            <w:tcW w:type="dxa" w:w="2880"/>
+          </w:tcPr>
+          <w:p/>
+        </w:tc>
+        <w:tc>
+          <w:tcPr>
+            <w:tcW w:type="dxa" w:w="2880"/>
+          </w:tcPr>
+          <w:p/>
+        </w:tc>
+        <w:tc>
+          <w:tcPr>
+            <w:tcW w:type="dxa" w:w="2880"/>
+          </w:tcPr>
+          <w:p/>
+        </w:tc>
+      </w:tr>
+      <w:tr>
+        <w:tc>
+          <w:tcPr>
+            <w:tcW w:type="dxa" w:w="2880"/>
+          </w:tcPr>
+          <w:p/>
+        </w:tc>
+        <w:tc>
+          <w:tcPr>
+            <w:tcW w:type="dxa" w:w="2880"/>
+          </w:tcPr>
+          <w:p/>
+        </w:tc>
+        <w:tc>
+          <w:tcPr>
+            <w:tcW w:type="dxa" w:w="2880"/>
+          </w:tcPr>
+          <w:p/>
+        </w:tc>
+      </w:tr>
+      <w:tr>
+        <w:tc>
+          <w:tcPr>
+            <w:tcW w:type="dxa" w:w="2880"/>
+          </w:tcPr>
+          <w:p/>
+        </w:tc>
+        <w:tc>
+          <w:tcPr>
+            <w:tcW w:type="dxa" w:w="2880"/>
+          </w:tcPr>
+          <w:p/>
+        </w:tc>
+        <w:tc>
+          <w:tcPr>
+            <w:tcW w:type="dxa" w:w="2880"/>
+          </w:tcPr>
+          <w:p/>
+        </w:tc>
+      </w:tr>
+      <w:tr>
+        <w:tc>
+          <w:tcPr>
+            <w:tcW w:type="dxa" w:w="2880"/>
+          </w:tcPr>
+          <w:p/>
+        </w:tc>
+        <w:tc>
+          <w:tcPr>
+            <w:tcW w:type="dxa" w:w="2880"/>
+          </w:tcPr>
+          <w:p/>
+        </w:tc>
+        <w:tc>
+          <w:tcPr>
+            <w:tcW w:type="dxa" w:w="2880"/>
+          </w:tcPr>
+          <w:p/>
+        </w:tc>
+      </w:tr>
+      <w:tr>
+        <w:tc>
+          <w:tcPr>
+            <w:tcW w:type="dxa" w:w="2880"/>
+          </w:tcPr>
+          <w:p/>
+        </w:tc>
+        <w:tc>
+          <w:tcPr>
+            <w:tcW w:type="dxa" w:w="2880"/>
+          </w:tcPr>
+          <w:p/>
+        </w:tc>
+        <w:tc>
+          <w:tcPr>
+            <w:tcW w:type="dxa" w:w="2880"/>
+          </w:tcPr>
+          <w:p/>
+        </w:tc>
+      </w:tr>
+      <w:tr>
+        <w:tc>
+          <w:tcPr>
+            <w:tcW w:type="dxa" w:w="2880"/>
+          </w:tcPr>
+          <w:p/>
+        </w:tc>
+        <w:tc>
+          <w:tcPr>
+            <w:tcW w:type="dxa" w:w="2880"/>
+          </w:tcPr>
+          <w:p/>
+        </w:tc>
+        <w:tc>
+          <w:tcPr>
+            <w:tcW w:type="dxa" w:w="2880"/>
+          </w:tcPr>
+          <w:p/>
+        </w:tc>
+      </w:tr>
+      <w:tr>
+        <w:tc>
+          <w:tcPr>
+            <w:tcW w:type="dxa" w:w="2880"/>
+          </w:tcPr>
+          <w:p>
+            <w:r>
+              <w:t>5</w:t>
+            </w:r>
+          </w:p>
+        </w:tc>
+        <w:tc>
+          <w:tcPr>
+            <w:tcW w:type="dxa" w:w="2880"/>
+          </w:tcPr>
+          <w:p>
+            <w:r>
+              <w:t>6</w:t>
+            </w:r>
+          </w:p>
+        </w:tc>
+        <w:tc>
+          <w:tcPr>
+            <w:tcW w:type="dxa" w:w="2880"/>
+          </w:tcPr>
+          <w:p>
+            <w:r>
+              <w:t>4</w:t>
+            </w:r>
+          </w:p>
+        </w:tc>
+      </w:tr>
+    </w:tbl>
     <w:sectPr>
       <w:pgSz w:w="12240" w:h="15840"/>
       <w:pgMar w:top="1440" w:right="1800" w:bottom="1440" w:left="1800" w:header="720" w:footer="720" w:gutter="0"/>

</xml_diff>